<commit_message>
added Class and Use Case
</commit_message>
<xml_diff>
--- a/Сухарев. Диплом.docx
+++ b/Сухарев. Диплом.docx
@@ -299,18 +299,12 @@
         <w:ind w:firstLine="0"/>
         <w:jc w:val="center"/>
         <w:rPr>
-          <w:lang w:eastAsia="ru-RU"/>
-        </w:rPr>
-      </w:pPr>
-      <w:r>
-        <w:rPr>
           <w:b/>
           <w:sz w:val="32"/>
           <w:szCs w:val="32"/>
           <w:lang w:eastAsia="ru-RU"/>
         </w:rPr>
-        <w:t xml:space="preserve">ПРОЕКТИРОВАНИЕ </w:t>
-      </w:r>
+      </w:pPr>
       <w:r>
         <w:rPr>
           <w:b/>
@@ -318,25 +312,7 @@
           <w:szCs w:val="32"/>
           <w:lang w:eastAsia="ru-RU"/>
         </w:rPr>
-        <w:t>СЕРВИС</w:t>
-      </w:r>
-      <w:r>
-        <w:rPr>
-          <w:b/>
-          <w:sz w:val="32"/>
-          <w:szCs w:val="32"/>
-          <w:lang w:eastAsia="ru-RU"/>
-        </w:rPr>
-        <w:t>А</w:t>
-      </w:r>
-      <w:r>
-        <w:rPr>
-          <w:b/>
-          <w:sz w:val="32"/>
-          <w:szCs w:val="32"/>
-          <w:lang w:eastAsia="ru-RU"/>
-        </w:rPr>
-        <w:t xml:space="preserve"> ДЛЯ ПОИСКА АНОМАЛИЙ В ТРАНЗАКЦИЯХ</w:t>
+        <w:t xml:space="preserve">ПОДСИСТЕМА УПРАВЛЕНИЯ НАДЕЖНОСТЬЮ ОТПРАВКИ ЭЛЕКТРОННЫХ ПИСЕМ </w:t>
       </w:r>
     </w:p>
     <w:p>
@@ -8925,7 +8901,15 @@
         <w:t xml:space="preserve"> обратной связи - </w:t>
       </w:r>
       <w:r>
-        <w:t>подсистема должна оповещать пользователя об удачное доставке или о причи</w:t>
+        <w:t>подсистема должна оповещать пользователя об удачно</w:t>
+      </w:r>
+      <w:r>
+        <w:t>й</w:t>
+      </w:r>
+      <w:bookmarkStart w:id="25" w:name="_GoBack"/>
+      <w:bookmarkEnd w:id="25"/>
+      <w:r>
+        <w:t xml:space="preserve"> доставке или о причи</w:t>
       </w:r>
       <w:r>
         <w:t>не неудачной отправки сообщения (</w:t>
@@ -9632,14 +9616,14 @@
           <w:numId w:val="17"/>
         </w:numPr>
       </w:pPr>
-      <w:bookmarkStart w:id="25" w:name="_Toc59655994"/>
+      <w:bookmarkStart w:id="26" w:name="_Toc59655994"/>
       <w:r>
         <w:t>Требования</w:t>
       </w:r>
       <w:r>
         <w:t xml:space="preserve"> к надежности</w:t>
       </w:r>
-      <w:bookmarkEnd w:id="25"/>
+      <w:bookmarkEnd w:id="26"/>
     </w:p>
     <w:p>
       <w:pPr>
@@ -9896,9 +9880,9 @@
           <w:b w:val="0"/>
         </w:rPr>
       </w:pPr>
-      <w:bookmarkStart w:id="26" w:name="_Toc44341660"/>
-      <w:bookmarkStart w:id="27" w:name="_Toc8643079"/>
-      <w:bookmarkStart w:id="28" w:name="_Toc59655995"/>
+      <w:bookmarkStart w:id="27" w:name="_Toc44341660"/>
+      <w:bookmarkStart w:id="28" w:name="_Toc8643079"/>
+      <w:bookmarkStart w:id="29" w:name="_Toc59655995"/>
       <w:r>
         <w:t>Условия</w:t>
       </w:r>
@@ -9908,9 +9892,9 @@
       <w:r>
         <w:t>эксплуатации</w:t>
       </w:r>
-      <w:bookmarkEnd w:id="26"/>
       <w:bookmarkEnd w:id="27"/>
       <w:bookmarkEnd w:id="28"/>
+      <w:bookmarkEnd w:id="29"/>
     </w:p>
     <w:p>
       <w:pPr>
@@ -9924,7 +9908,7 @@
           <w:i w:val="0"/>
         </w:rPr>
       </w:pPr>
-      <w:bookmarkStart w:id="29" w:name="_Toc59655996"/>
+      <w:bookmarkStart w:id="30" w:name="_Toc59655996"/>
       <w:r>
         <w:t xml:space="preserve">Климатические </w:t>
       </w:r>
@@ -9934,7 +9918,7 @@
       <w:r>
         <w:t xml:space="preserve"> эксплуатации</w:t>
       </w:r>
-      <w:bookmarkEnd w:id="29"/>
+      <w:bookmarkEnd w:id="30"/>
     </w:p>
     <w:p>
       <w:pPr>
@@ -9964,9 +9948,9 @@
           <w:i w:val="0"/>
         </w:rPr>
       </w:pPr>
-      <w:bookmarkStart w:id="30" w:name="_Toc59655997"/>
-      <w:bookmarkStart w:id="31" w:name="_Toc44341661"/>
-      <w:bookmarkStart w:id="32" w:name="_Toc8643080"/>
+      <w:bookmarkStart w:id="31" w:name="_Toc59655997"/>
+      <w:bookmarkStart w:id="32" w:name="_Toc44341661"/>
+      <w:bookmarkStart w:id="33" w:name="_Toc8643080"/>
       <w:r>
         <w:lastRenderedPageBreak/>
         <w:t xml:space="preserve">Требования к </w:t>
@@ -9980,7 +9964,7 @@
       <w:r>
         <w:t>а</w:t>
       </w:r>
-      <w:bookmarkEnd w:id="30"/>
+      <w:bookmarkEnd w:id="31"/>
     </w:p>
     <w:p>
       <w:pPr>
@@ -10023,9 +10007,9 @@
           <w:i w:val="0"/>
         </w:rPr>
       </w:pPr>
-      <w:bookmarkStart w:id="33" w:name="_Toc59655998"/>
-      <w:bookmarkEnd w:id="31"/>
+      <w:bookmarkStart w:id="34" w:name="_Toc59655998"/>
       <w:bookmarkEnd w:id="32"/>
+      <w:bookmarkEnd w:id="33"/>
       <w:r>
         <w:t xml:space="preserve">Требования к </w:t>
       </w:r>
@@ -10035,7 +10019,7 @@
       <w:r>
         <w:t xml:space="preserve"> и параметрам технических средств</w:t>
       </w:r>
-      <w:bookmarkEnd w:id="33"/>
+      <w:bookmarkEnd w:id="34"/>
     </w:p>
     <w:p>
       <w:pPr>
@@ -10358,9 +10342,9 @@
           <w:i w:val="0"/>
         </w:rPr>
       </w:pPr>
-      <w:bookmarkStart w:id="34" w:name="_Toc44341664"/>
-      <w:bookmarkStart w:id="35" w:name="_Toc8643083"/>
-      <w:bookmarkStart w:id="36" w:name="_Toc59655999"/>
+      <w:bookmarkStart w:id="35" w:name="_Toc44341664"/>
+      <w:bookmarkStart w:id="36" w:name="_Toc8643083"/>
+      <w:bookmarkStart w:id="37" w:name="_Toc59655999"/>
       <w:r>
         <w:t xml:space="preserve">Требования к </w:t>
       </w:r>
@@ -10370,9 +10354,9 @@
       <w:r>
         <w:t xml:space="preserve"> и программной совместимости</w:t>
       </w:r>
-      <w:bookmarkEnd w:id="34"/>
       <w:bookmarkEnd w:id="35"/>
       <w:bookmarkEnd w:id="36"/>
+      <w:bookmarkEnd w:id="37"/>
     </w:p>
     <w:p>
       <w:pPr>
@@ -10563,14 +10547,14 @@
       <w:pPr>
         <w:pStyle w:val="2"/>
       </w:pPr>
-      <w:bookmarkStart w:id="37" w:name="_Toc59656000"/>
+      <w:bookmarkStart w:id="38" w:name="_Toc59656000"/>
       <w:r>
         <w:t>Программная</w:t>
       </w:r>
       <w:r>
         <w:t xml:space="preserve"> документация</w:t>
       </w:r>
-      <w:bookmarkEnd w:id="37"/>
+      <w:bookmarkEnd w:id="38"/>
     </w:p>
     <w:p>
       <w:pPr>
@@ -10580,11 +10564,11 @@
           <w:numId w:val="17"/>
         </w:numPr>
       </w:pPr>
-      <w:bookmarkStart w:id="38" w:name="_Toc59656001"/>
+      <w:bookmarkStart w:id="39" w:name="_Toc59656001"/>
       <w:r>
         <w:t>Предварительный состав программной документации</w:t>
       </w:r>
-      <w:bookmarkEnd w:id="38"/>
+      <w:bookmarkEnd w:id="39"/>
     </w:p>
     <w:p>
       <w:pPr>
@@ -10679,8 +10663,8 @@
           <w:b w:val="0"/>
         </w:rPr>
       </w:pPr>
-      <w:bookmarkStart w:id="39" w:name="_Toc44341665"/>
-      <w:bookmarkStart w:id="40" w:name="_Toc59656002"/>
+      <w:bookmarkStart w:id="40" w:name="_Toc44341665"/>
+      <w:bookmarkStart w:id="41" w:name="_Toc59656002"/>
       <w:r>
         <w:t>Стадии</w:t>
       </w:r>
@@ -10696,8 +10680,8 @@
       <w:r>
         <w:t xml:space="preserve"> разработки</w:t>
       </w:r>
-      <w:bookmarkEnd w:id="39"/>
       <w:bookmarkEnd w:id="40"/>
+      <w:bookmarkEnd w:id="41"/>
     </w:p>
     <w:p>
       <w:pPr>
@@ -10711,18 +10695,18 @@
           <w:i w:val="0"/>
         </w:rPr>
       </w:pPr>
-      <w:bookmarkStart w:id="41" w:name="_Toc44341666"/>
-      <w:bookmarkStart w:id="42" w:name="_Toc8643085"/>
-      <w:bookmarkStart w:id="43" w:name="_Toc59656003"/>
+      <w:bookmarkStart w:id="42" w:name="_Toc44341666"/>
+      <w:bookmarkStart w:id="43" w:name="_Toc8643085"/>
+      <w:bookmarkStart w:id="44" w:name="_Toc59656003"/>
       <w:r>
         <w:t xml:space="preserve">Стадии </w:t>
       </w:r>
       <w:r>
         <w:t>разработки</w:t>
       </w:r>
-      <w:bookmarkEnd w:id="41"/>
       <w:bookmarkEnd w:id="42"/>
       <w:bookmarkEnd w:id="43"/>
+      <w:bookmarkEnd w:id="44"/>
     </w:p>
     <w:p>
       <w:pPr>
@@ -10807,18 +10791,18 @@
           <w:i w:val="0"/>
         </w:rPr>
       </w:pPr>
-      <w:bookmarkStart w:id="44" w:name="_Toc44341667"/>
-      <w:bookmarkStart w:id="45" w:name="_Toc8643086"/>
-      <w:bookmarkStart w:id="46" w:name="_Toc59656004"/>
+      <w:bookmarkStart w:id="45" w:name="_Toc44341667"/>
+      <w:bookmarkStart w:id="46" w:name="_Toc8643086"/>
+      <w:bookmarkStart w:id="47" w:name="_Toc59656004"/>
       <w:r>
         <w:t xml:space="preserve">Этапы </w:t>
       </w:r>
       <w:r>
         <w:t>разработки</w:t>
       </w:r>
-      <w:bookmarkEnd w:id="44"/>
       <w:bookmarkEnd w:id="45"/>
       <w:bookmarkEnd w:id="46"/>
+      <w:bookmarkEnd w:id="47"/>
     </w:p>
     <w:p>
       <w:pPr>
@@ -10913,15 +10897,15 @@
           <w:i w:val="0"/>
         </w:rPr>
       </w:pPr>
-      <w:bookmarkStart w:id="47" w:name="_Toc44341668"/>
-      <w:bookmarkStart w:id="48" w:name="_Toc8643087"/>
-      <w:bookmarkStart w:id="49" w:name="_Toc59656005"/>
+      <w:bookmarkStart w:id="48" w:name="_Toc44341668"/>
+      <w:bookmarkStart w:id="49" w:name="_Toc8643087"/>
+      <w:bookmarkStart w:id="50" w:name="_Toc59656005"/>
       <w:r>
         <w:t>Содержание работ по этапам</w:t>
       </w:r>
-      <w:bookmarkEnd w:id="47"/>
       <w:bookmarkEnd w:id="48"/>
       <w:bookmarkEnd w:id="49"/>
+      <w:bookmarkEnd w:id="50"/>
     </w:p>
     <w:p>
       <w:pPr>
@@ -11057,14 +11041,14 @@
       <w:pPr>
         <w:pStyle w:val="2"/>
       </w:pPr>
-      <w:bookmarkStart w:id="50" w:name="_Toc59656006"/>
+      <w:bookmarkStart w:id="51" w:name="_Toc59656006"/>
       <w:r>
         <w:t>Порядок</w:t>
       </w:r>
       <w:r>
         <w:t xml:space="preserve"> контроля и приемки</w:t>
       </w:r>
-      <w:bookmarkEnd w:id="50"/>
+      <w:bookmarkEnd w:id="51"/>
     </w:p>
     <w:p>
       <w:pPr>
@@ -11077,14 +11061,14 @@
           <w:lang w:eastAsia="ru-RU"/>
         </w:rPr>
       </w:pPr>
-      <w:bookmarkStart w:id="51" w:name="_Toc59656007"/>
+      <w:bookmarkStart w:id="52" w:name="_Toc59656007"/>
       <w:r>
         <w:rPr>
           <w:lang w:eastAsia="ru-RU"/>
         </w:rPr>
         <w:t>Виды испытаний</w:t>
       </w:r>
-      <w:bookmarkEnd w:id="51"/>
+      <w:bookmarkEnd w:id="52"/>
     </w:p>
     <w:p>
       <w:pPr>
@@ -11136,14 +11120,14 @@
           <w:lang w:eastAsia="ru-RU"/>
         </w:rPr>
       </w:pPr>
-      <w:bookmarkStart w:id="52" w:name="_Toc59656008"/>
+      <w:bookmarkStart w:id="53" w:name="_Toc59656008"/>
       <w:r>
         <w:rPr>
           <w:lang w:eastAsia="ru-RU"/>
         </w:rPr>
         <w:t>Общие требования к приемке работы</w:t>
       </w:r>
-      <w:bookmarkEnd w:id="52"/>
+      <w:bookmarkEnd w:id="53"/>
     </w:p>
     <w:p>
       <w:pPr>
@@ -11162,18 +11146,18 @@
       <w:pPr>
         <w:pStyle w:val="1"/>
       </w:pPr>
-      <w:bookmarkStart w:id="53" w:name="_Toc59656009"/>
+      <w:bookmarkStart w:id="54" w:name="_Toc59656009"/>
       <w:r>
         <w:lastRenderedPageBreak/>
         <w:t>Проектирование</w:t>
       </w:r>
-      <w:bookmarkEnd w:id="53"/>
+      <w:bookmarkEnd w:id="54"/>
     </w:p>
     <w:p>
       <w:pPr>
         <w:pStyle w:val="2"/>
       </w:pPr>
-      <w:bookmarkStart w:id="54" w:name="_Toc59656010"/>
+      <w:bookmarkStart w:id="55" w:name="_Toc59656010"/>
       <w:r>
         <w:rPr>
           <w:lang w:val="en-US"/>
@@ -11183,7 +11167,7 @@
       <w:r>
         <w:t>диаграмма</w:t>
       </w:r>
-      <w:bookmarkEnd w:id="54"/>
+      <w:bookmarkEnd w:id="55"/>
     </w:p>
     <w:p>
       <w:r>
@@ -13074,7 +13058,7 @@
       <w:pPr>
         <w:pStyle w:val="2"/>
       </w:pPr>
-      <w:bookmarkStart w:id="55" w:name="_Toc59656011"/>
+      <w:bookmarkStart w:id="56" w:name="_Toc59656011"/>
       <w:r>
         <w:rPr>
           <w:lang w:val="en-US"/>
@@ -13084,10 +13068,10 @@
       <w:r>
         <w:t>диаграмма</w:t>
       </w:r>
-      <w:bookmarkEnd w:id="55"/>
-    </w:p>
-    <w:p>
-      <w:bookmarkStart w:id="56" w:name="_Hlk59655273"/>
+      <w:bookmarkEnd w:id="56"/>
+    </w:p>
+    <w:p>
+      <w:bookmarkStart w:id="57" w:name="_Hlk59655273"/>
       <w:r>
         <w:t xml:space="preserve">Поставлена задача: разработать модель потоков данных </w:t>
       </w:r>
@@ -13108,7 +13092,7 @@
       <w:r>
         <w:t xml:space="preserve">На контекстной диаграмме </w:t>
       </w:r>
-      <w:bookmarkEnd w:id="56"/>
+      <w:bookmarkEnd w:id="57"/>
       <w:r>
         <w:t xml:space="preserve">(рис. </w:t>
       </w:r>
@@ -13520,7 +13504,7 @@
       <w:pPr>
         <w:pStyle w:val="2"/>
       </w:pPr>
-      <w:bookmarkStart w:id="57" w:name="_Toc59656012"/>
+      <w:bookmarkStart w:id="58" w:name="_Toc59656012"/>
       <w:r>
         <w:rPr>
           <w:lang w:val="en-US"/>
@@ -13530,7 +13514,7 @@
       <w:r>
         <w:t>Диаграмма</w:t>
       </w:r>
-      <w:bookmarkEnd w:id="57"/>
+      <w:bookmarkEnd w:id="58"/>
     </w:p>
     <w:p>
       <w:pPr>
@@ -13927,7 +13911,7 @@
           <w:lang w:val="en-US"/>
         </w:rPr>
       </w:pPr>
-      <w:bookmarkStart w:id="58" w:name="_Toc59656013"/>
+      <w:bookmarkStart w:id="59" w:name="_Toc59656013"/>
       <w:r>
         <w:rPr>
           <w:lang w:val="en-US"/>
@@ -13935,7 +13919,7 @@
         <w:lastRenderedPageBreak/>
         <w:t>BPMN</w:t>
       </w:r>
-      <w:bookmarkEnd w:id="58"/>
+      <w:bookmarkEnd w:id="59"/>
     </w:p>
     <w:p>
       <w:pPr>
@@ -14035,11 +14019,11 @@
         <w:pStyle w:val="3"/>
         <w:ind w:left="709"/>
       </w:pPr>
-      <w:bookmarkStart w:id="59" w:name="_Toc59656014"/>
+      <w:bookmarkStart w:id="60" w:name="_Toc59656014"/>
       <w:r>
         <w:t>Пользователь и клиентская часть</w:t>
       </w:r>
-      <w:bookmarkEnd w:id="59"/>
+      <w:bookmarkEnd w:id="60"/>
     </w:p>
     <w:p>
       <w:r>
@@ -14051,11 +14035,11 @@
         <w:pStyle w:val="3"/>
         <w:ind w:left="709"/>
       </w:pPr>
-      <w:bookmarkStart w:id="60" w:name="_Toc59656015"/>
+      <w:bookmarkStart w:id="61" w:name="_Toc59656015"/>
       <w:r>
         <w:t>Серверная часть и сервисы доставки</w:t>
       </w:r>
-      <w:bookmarkEnd w:id="60"/>
+      <w:bookmarkEnd w:id="61"/>
     </w:p>
     <w:p>
       <w:r>
@@ -14081,11 +14065,11 @@
         <w:pStyle w:val="3"/>
         <w:ind w:left="709"/>
       </w:pPr>
-      <w:bookmarkStart w:id="61" w:name="_Toc59656016"/>
+      <w:bookmarkStart w:id="62" w:name="_Toc59656016"/>
       <w:r>
         <w:t>Диаграмма модели бизнес-процесса</w:t>
       </w:r>
-      <w:bookmarkEnd w:id="61"/>
+      <w:bookmarkEnd w:id="62"/>
     </w:p>
     <w:p>
       <w:pPr>
@@ -14153,12 +14137,12 @@
       <w:pPr>
         <w:pStyle w:val="1"/>
       </w:pPr>
-      <w:bookmarkStart w:id="62" w:name="_Toc59656017"/>
+      <w:bookmarkStart w:id="63" w:name="_Toc59656017"/>
       <w:r>
         <w:lastRenderedPageBreak/>
         <w:t>Проектирование архитектуры ПС</w:t>
       </w:r>
-      <w:bookmarkEnd w:id="62"/>
+      <w:bookmarkEnd w:id="63"/>
     </w:p>
     <w:p>
       <w:r>
@@ -14230,6 +14214,9 @@
         <w:jc w:val="center"/>
       </w:pPr>
       <w:r>
+        <w:rPr>
+          <w:noProof/>
+        </w:rPr>
         <w:drawing>
           <wp:inline distT="0" distB="0" distL="0" distR="0" wp14:anchorId="484CA5EF" wp14:editId="3F86AB66">
             <wp:extent cx="6120130" cy="4211955"/>
@@ -14281,11 +14268,11 @@
         <w:ind w:left="709"/>
         <w:jc w:val="both"/>
       </w:pPr>
-      <w:bookmarkStart w:id="63" w:name="_Toc59656018"/>
+      <w:bookmarkStart w:id="64" w:name="_Toc59656018"/>
       <w:r>
         <w:t>Клиентская часть</w:t>
       </w:r>
-      <w:bookmarkEnd w:id="63"/>
+      <w:bookmarkEnd w:id="64"/>
     </w:p>
     <w:p>
       <w:r>
@@ -14432,11 +14419,11 @@
         <w:ind w:left="709"/>
         <w:jc w:val="both"/>
       </w:pPr>
-      <w:bookmarkStart w:id="64" w:name="_Toc59656019"/>
+      <w:bookmarkStart w:id="65" w:name="_Toc59656019"/>
       <w:r>
         <w:t>Серверная часть</w:t>
       </w:r>
-      <w:bookmarkEnd w:id="64"/>
+      <w:bookmarkEnd w:id="65"/>
     </w:p>
     <w:p>
       <w:r>
@@ -14549,8 +14536,6 @@
       <w:r>
         <w:t>, а также благодаря детальной технической документации от официального разработчика.</w:t>
       </w:r>
-      <w:bookmarkStart w:id="65" w:name="_GoBack"/>
-      <w:bookmarkEnd w:id="65"/>
     </w:p>
     <w:p>
       <w:pPr>
@@ -20247,7 +20232,7 @@
 </file>
 
 <file path=customXml/itemProps1.xml><?xml version="1.0" encoding="utf-8"?>
-<ds:datastoreItem xmlns:ds="http://schemas.openxmlformats.org/officeDocument/2006/customXml" ds:itemID="{0C986657-9DDA-4DD9-959E-A90E13FA8CFD}">
+<ds:datastoreItem xmlns:ds="http://schemas.openxmlformats.org/officeDocument/2006/customXml" ds:itemID="{0E429D1D-283C-45D3-8603-81DCAEA666E7}">
   <ds:schemaRefs>
     <ds:schemaRef ds:uri="http://schemas.openxmlformats.org/officeDocument/2006/bibliography"/>
   </ds:schemaRefs>

</xml_diff>